<commit_message>
savign documentation and edits to library.py
</commit_message>
<xml_diff>
--- a/LibraryDocumentation.docx
+++ b/LibraryDocumentation.docx
@@ -28,7 +28,19 @@
         <w:rPr>
           <w:rFonts w:cs="Times New Roman"/>
         </w:rPr>
-        <w:t xml:space="preserve">n interactive GUI-based library kiosk for librarians and patrons. Patrons </w:t>
+        <w:t>n interactive GUI-based library kiosk</w:t>
+      </w:r>
+      <w:r>
+        <w:rPr>
+          <w:rFonts w:cs="Times New Roman"/>
+        </w:rPr>
+        <w:t xml:space="preserve"> service </w:t>
+      </w:r>
+      <w:r>
+        <w:rPr>
+          <w:rFonts w:cs="Times New Roman"/>
+        </w:rPr>
+        <w:t xml:space="preserve">for librarians and patrons. Patrons </w:t>
       </w:r>
       <w:r>
         <w:rPr>
@@ -131,6 +143,86 @@
       <w:r>
         <w:t>. These are all based on custom json encoding and decoding</w:t>
       </w:r>
+      <w:r>
+        <w:t>.</w:t>
+      </w:r>
+    </w:p>
+    <w:p>
+      <w:pPr>
+        <w:pStyle w:val="Heading2"/>
+        <w:rPr>
+          <w:rFonts w:ascii="Courier New" w:hAnsi="Courier New" w:cs="Courier New"/>
+        </w:rPr>
+      </w:pPr>
+      <w:r>
+        <w:rPr>
+          <w:rFonts w:ascii="Courier New" w:hAnsi="Courier New" w:cs="Courier New"/>
+        </w:rPr>
+        <w:t>User_File</w:t>
+      </w:r>
+    </w:p>
+    <w:p/>
+    <w:p>
+      <w:pPr>
+        <w:pStyle w:val="Heading2"/>
+        <w:rPr>
+          <w:rFonts w:ascii="Courier New" w:hAnsi="Courier New" w:cs="Courier New"/>
+        </w:rPr>
+      </w:pPr>
+      <w:r>
+        <w:rPr>
+          <w:rFonts w:ascii="Courier New" w:hAnsi="Courier New" w:cs="Courier New"/>
+        </w:rPr>
+        <w:t>Transaction_File</w:t>
+      </w:r>
+    </w:p>
+    <w:p/>
+    <w:p>
+      <w:pPr>
+        <w:pStyle w:val="Heading2"/>
+        <w:rPr>
+          <w:rFonts w:ascii="Courier New" w:hAnsi="Courier New" w:cs="Courier New"/>
+        </w:rPr>
+      </w:pPr>
+      <w:r>
+        <w:rPr>
+          <w:rFonts w:ascii="Courier New" w:hAnsi="Courier New" w:cs="Courier New"/>
+        </w:rPr>
+        <w:t>Role_File</w:t>
+      </w:r>
+    </w:p>
+    <w:p/>
+    <w:p>
+      <w:pPr>
+        <w:pStyle w:val="Heading2"/>
+        <w:rPr>
+          <w:rFonts w:ascii="Courier New" w:hAnsi="Courier New" w:cs="Courier New"/>
+        </w:rPr>
+      </w:pPr>
+      <w:r>
+        <w:rPr>
+          <w:rFonts w:ascii="Courier New" w:hAnsi="Courier New" w:cs="Courier New"/>
+        </w:rPr>
+        <w:t>Book_File</w:t>
+      </w:r>
+    </w:p>
+    <w:p/>
+    <w:p>
+      <w:pPr>
+        <w:pStyle w:val="Heading2"/>
+      </w:pPr>
+      <w:r>
+        <w:t>Activating tkinter Frames</w:t>
+      </w:r>
+    </w:p>
+    <w:p/>
+    <w:p>
+      <w:pPr>
+        <w:pStyle w:val="Heading2"/>
+      </w:pPr>
+      <w:r>
+        <w:t>GUI Perspective</w:t>
+      </w:r>
     </w:p>
     <w:p>
       <w:pPr>
@@ -138,6 +230,643 @@
       </w:pPr>
       <w:r>
         <w:t>When initially opening the application, one can see that there are multiple options. There is the option to log in so that the user can access role-based processes depending on the user’s login information. There also exists an option to view book details.</w:t>
+      </w:r>
+    </w:p>
+    <w:p>
+      <w:pPr>
+        <w:pStyle w:val="Heading3"/>
+      </w:pPr>
+      <w:r>
+        <w:lastRenderedPageBreak/>
+        <w:t>Logging In</w:t>
+      </w:r>
+    </w:p>
+    <w:p>
+      <w:pPr>
+        <w:jc w:val="both"/>
+        <w:rPr>
+          <w:rFonts w:cs="Times New Roman"/>
+        </w:rPr>
+      </w:pPr>
+      <w:r>
+        <w:t xml:space="preserve">The login process begins with the user choosing to enter their ID information into the designated textbox, then pressing the login button. This can be viewed in the </w:t>
+      </w:r>
+      <w:r>
+        <w:rPr>
+          <w:rFonts w:ascii="Courier New" w:hAnsi="Courier New" w:cs="Courier New"/>
+        </w:rPr>
+        <w:t>Login_Frame</w:t>
+      </w:r>
+      <w:r>
+        <w:rPr>
+          <w:rFonts w:cs="Times New Roman"/>
+        </w:rPr>
+        <w:t xml:space="preserve"> under the </w:t>
+      </w:r>
+      <w:r>
+        <w:rPr>
+          <w:rFonts w:ascii="Courier New" w:hAnsi="Courier New" w:cs="Courier New"/>
+        </w:rPr>
+        <w:t>library.py</w:t>
+      </w:r>
+      <w:r>
+        <w:rPr>
+          <w:rFonts w:cs="Times New Roman"/>
+        </w:rPr>
+        <w:t xml:space="preserve"> module.</w:t>
+      </w:r>
+    </w:p>
+    <w:p>
+      <w:pPr>
+        <w:pStyle w:val="Heading4"/>
+        <w:rPr>
+          <w:rFonts w:ascii="Courier New" w:hAnsi="Courier New"/>
+          <w:i/>
+          <w:iCs w:val="0"/>
+        </w:rPr>
+      </w:pPr>
+      <w:r>
+        <w:rPr>
+          <w:rFonts w:ascii="Courier New" w:hAnsi="Courier New"/>
+          <w:i/>
+          <w:iCs w:val="0"/>
+        </w:rPr>
+        <w:t>library.Login_Frame</w:t>
+      </w:r>
+    </w:p>
+    <w:p>
+      <w:pPr>
+        <w:jc w:val="both"/>
+        <w:rPr>
+          <w:rFonts w:cs="Times New Roman"/>
+        </w:rPr>
+      </w:pPr>
+      <w:r>
+        <w:rPr>
+          <w:rFonts w:cs="Times New Roman"/>
+        </w:rPr>
+        <w:t xml:space="preserve">Pressing the login button will result in the </w:t>
+      </w:r>
+      <w:r>
+        <w:rPr>
+          <w:rFonts w:ascii="Courier New" w:hAnsi="Courier New" w:cs="Courier New"/>
+        </w:rPr>
+        <w:t xml:space="preserve">user_id </w:t>
+      </w:r>
+      <w:r>
+        <w:rPr>
+          <w:rFonts w:cs="Times New Roman"/>
+        </w:rPr>
+        <w:t xml:space="preserve">being sent into the </w:t>
+      </w:r>
+      <w:r>
+        <w:rPr>
+          <w:rFonts w:ascii="Courier New" w:hAnsi="Courier New" w:cs="Courier New"/>
+        </w:rPr>
+        <w:t xml:space="preserve">kiosk.py </w:t>
+      </w:r>
+      <w:r>
+        <w:rPr>
+          <w:rFonts w:cs="Times New Roman"/>
+        </w:rPr>
+        <w:t xml:space="preserve">module, which handles the internal affairs of the library’s processes. Specifically, the </w:t>
+      </w:r>
+      <w:r>
+        <w:rPr>
+          <w:rFonts w:ascii="Courier New" w:hAnsi="Courier New" w:cs="Courier New"/>
+        </w:rPr>
+        <w:t xml:space="preserve">user_id </w:t>
+      </w:r>
+      <w:r>
+        <w:rPr>
+          <w:rFonts w:cs="Times New Roman"/>
+        </w:rPr>
+        <w:t xml:space="preserve">is sent to the </w:t>
+      </w:r>
+      <w:r>
+        <w:rPr>
+          <w:rFonts w:ascii="Courier New" w:hAnsi="Courier New" w:cs="Courier New"/>
+        </w:rPr>
+        <w:t>login</w:t>
+      </w:r>
+      <w:r>
+        <w:rPr>
+          <w:rFonts w:ascii="Courier New" w:hAnsi="Courier New" w:cs="Courier New"/>
+        </w:rPr>
+        <w:t xml:space="preserve"> </w:t>
+      </w:r>
+      <w:r>
+        <w:rPr>
+          <w:rFonts w:cs="Times New Roman"/>
+        </w:rPr>
+        <w:t xml:space="preserve">method which lies in the </w:t>
+      </w:r>
+      <w:r>
+        <w:rPr>
+          <w:rFonts w:ascii="Courier New" w:hAnsi="Courier New" w:cs="Courier New"/>
+        </w:rPr>
+        <w:t>Kios</w:t>
+      </w:r>
+      <w:r>
+        <w:rPr>
+          <w:rFonts w:ascii="Courier New" w:hAnsi="Courier New" w:cs="Courier New"/>
+        </w:rPr>
+        <w:t xml:space="preserve">k </w:t>
+      </w:r>
+      <w:r>
+        <w:rPr>
+          <w:rFonts w:cs="Times New Roman"/>
+        </w:rPr>
+        <w:t>class.</w:t>
+      </w:r>
+    </w:p>
+    <w:p>
+      <w:pPr>
+        <w:pStyle w:val="Heading4"/>
+        <w:rPr>
+          <w:rFonts w:ascii="Courier New" w:hAnsi="Courier New"/>
+          <w:i/>
+          <w:iCs w:val="0"/>
+        </w:rPr>
+      </w:pPr>
+      <w:r>
+        <w:rPr>
+          <w:rFonts w:ascii="Courier New" w:hAnsi="Courier New"/>
+          <w:i/>
+          <w:iCs w:val="0"/>
+        </w:rPr>
+        <w:t>kiosk.K</w:t>
+      </w:r>
+      <w:r>
+        <w:rPr>
+          <w:rFonts w:ascii="Courier New" w:hAnsi="Courier New"/>
+          <w:i/>
+          <w:iCs w:val="0"/>
+        </w:rPr>
+        <w:t>iosk.login</w:t>
+      </w:r>
+    </w:p>
+    <w:p>
+      <w:pPr>
+        <w:jc w:val="both"/>
+        <w:rPr>
+          <w:rFonts w:cs="Times New Roman"/>
+        </w:rPr>
+      </w:pPr>
+      <w:r>
+        <w:t xml:space="preserve">The </w:t>
+      </w:r>
+      <w:r>
+        <w:rPr>
+          <w:rFonts w:ascii="Courier New" w:hAnsi="Courier New" w:cs="Courier New"/>
+        </w:rPr>
+        <w:t xml:space="preserve">checkout_item </w:t>
+      </w:r>
+      <w:r>
+        <w:t xml:space="preserve">method takes two parameters as inputs, the </w:t>
+      </w:r>
+      <w:r>
+        <w:rPr>
+          <w:rFonts w:ascii="Courier New" w:hAnsi="Courier New" w:cs="Courier New"/>
+        </w:rPr>
+        <w:t>kiosk</w:t>
+      </w:r>
+      <w:r>
+        <w:t xml:space="preserve"> object</w:t>
+      </w:r>
+      <w:r>
+        <w:t xml:space="preserve"> and</w:t>
+      </w:r>
+      <w:r>
+        <w:t xml:space="preserve"> the</w:t>
+      </w:r>
+      <w:r>
+        <w:rPr>
+          <w:rFonts w:ascii="Courier New" w:hAnsi="Courier New" w:cs="Courier New"/>
+        </w:rPr>
+        <w:t xml:space="preserve"> user_id</w:t>
+      </w:r>
+      <w:r>
+        <w:t>.</w:t>
+      </w:r>
+      <w:r>
+        <w:t xml:space="preserve"> </w:t>
+      </w:r>
+      <w:r>
+        <w:t xml:space="preserve">This will then call the method from the </w:t>
+      </w:r>
+      <w:r>
+        <w:rPr>
+          <w:rFonts w:ascii="Courier New" w:hAnsi="Courier New" w:cs="Courier New"/>
+        </w:rPr>
+        <w:t>users.py</w:t>
+      </w:r>
+      <w:r>
+        <w:rPr>
+          <w:rFonts w:ascii="Courier New" w:hAnsi="Courier New" w:cs="Courier New"/>
+        </w:rPr>
+        <w:t xml:space="preserve"> </w:t>
+      </w:r>
+      <w:r>
+        <w:rPr>
+          <w:rFonts w:cs="Times New Roman"/>
+        </w:rPr>
+        <w:t xml:space="preserve">module. </w:t>
+      </w:r>
+    </w:p>
+    <w:p>
+      <w:pPr>
+        <w:pStyle w:val="Heading4"/>
+        <w:rPr>
+          <w:rFonts w:ascii="Courier New" w:hAnsi="Courier New" w:cs="Courier New"/>
+          <w:i/>
+          <w:iCs w:val="0"/>
+        </w:rPr>
+      </w:pPr>
+      <w:r>
+        <w:rPr>
+          <w:rFonts w:ascii="Courier New" w:hAnsi="Courier New" w:cs="Courier New"/>
+          <w:i/>
+          <w:iCs w:val="0"/>
+        </w:rPr>
+        <w:t>users.User_File.find_user</w:t>
+      </w:r>
+    </w:p>
+    <w:p>
+      <w:pPr>
+        <w:jc w:val="both"/>
+        <w:rPr>
+          <w:rFonts w:cs="Times New Roman"/>
+        </w:rPr>
+      </w:pPr>
+      <w:r>
+        <w:t xml:space="preserve">The </w:t>
+      </w:r>
+      <w:r>
+        <w:rPr>
+          <w:rFonts w:ascii="Courier New" w:hAnsi="Courier New" w:cs="Courier New"/>
+        </w:rPr>
+        <w:t xml:space="preserve">find_user </w:t>
+      </w:r>
+      <w:r>
+        <w:t xml:space="preserve">method </w:t>
+      </w:r>
+      <w:r>
+        <w:t xml:space="preserve">will then check and see if there indeed exists a user </w:t>
+      </w:r>
+      <w:r>
+        <w:t xml:space="preserve">in the </w:t>
+      </w:r>
+      <w:r>
+        <w:rPr>
+          <w:rFonts w:ascii="Courier New" w:hAnsi="Courier New" w:cs="Courier New"/>
+        </w:rPr>
+        <w:t xml:space="preserve">user_store </w:t>
+      </w:r>
+      <w:r>
+        <w:t xml:space="preserve">such that the </w:t>
+      </w:r>
+      <w:r>
+        <w:t>IDs will</w:t>
+      </w:r>
+      <w:r>
+        <w:t xml:space="preserve"> match.</w:t>
+      </w:r>
+      <w:r>
+        <w:t xml:space="preserve"> If it is </w:t>
+      </w:r>
+      <w:r>
+        <w:t>false</w:t>
+      </w:r>
+      <w:r>
+        <w:t xml:space="preserve">, then the exception </w:t>
+      </w:r>
+      <w:r>
+        <w:rPr>
+          <w:rFonts w:ascii="Courier New" w:hAnsi="Courier New" w:cs="Courier New"/>
+        </w:rPr>
+        <w:t>User_Not_Found</w:t>
+      </w:r>
+      <w:r>
+        <w:rPr>
+          <w:rFonts w:cs="Times New Roman"/>
+        </w:rPr>
+        <w:t xml:space="preserve"> will be thrown.</w:t>
+      </w:r>
+      <w:r>
+        <w:rPr>
+          <w:rFonts w:cs="Times New Roman"/>
+        </w:rPr>
+        <w:t xml:space="preserve"> If there is a match, then the user object corresponding to the ID </w:t>
+      </w:r>
+      <w:r>
+        <w:rPr>
+          <w:rFonts w:cs="Times New Roman"/>
+        </w:rPr>
+        <w:t>initially</w:t>
+      </w:r>
+      <w:r>
+        <w:rPr>
+          <w:rFonts w:cs="Times New Roman"/>
+        </w:rPr>
+        <w:t xml:space="preserve"> </w:t>
+      </w:r>
+      <w:r>
+        <w:rPr>
+          <w:rFonts w:cs="Times New Roman"/>
+        </w:rPr>
+        <w:t xml:space="preserve">provided </w:t>
+      </w:r>
+      <w:r>
+        <w:rPr>
+          <w:rFonts w:cs="Times New Roman"/>
+        </w:rPr>
+        <w:t xml:space="preserve">will be set to the </w:t>
+      </w:r>
+      <w:r>
+        <w:rPr>
+          <w:rFonts w:ascii="Courier New" w:hAnsi="Courier New" w:cs="Times New Roman"/>
+        </w:rPr>
+        <w:t>library.py</w:t>
+      </w:r>
+      <w:r>
+        <w:rPr>
+          <w:rFonts w:cs="Times New Roman"/>
+        </w:rPr>
+        <w:t xml:space="preserve"> global variable </w:t>
+      </w:r>
+      <w:r>
+        <w:rPr>
+          <w:rFonts w:ascii="Courier New" w:hAnsi="Courier New" w:cs="Times New Roman"/>
+        </w:rPr>
+        <w:t>logged_user</w:t>
+      </w:r>
+      <w:r>
+        <w:rPr>
+          <w:rFonts w:cs="Times New Roman"/>
+        </w:rPr>
+        <w:t xml:space="preserve">. If I was running this application as a web app, then the </w:t>
+      </w:r>
+      <w:r>
+        <w:rPr>
+          <w:rFonts w:ascii="Courier New" w:hAnsi="Courier New" w:cs="Times New Roman"/>
+        </w:rPr>
+        <w:t>logged</w:t>
+      </w:r>
+      <w:r>
+        <w:rPr>
+          <w:rFonts w:ascii="Courier New" w:hAnsi="Courier New" w:cs="Times New Roman"/>
+        </w:rPr>
+        <w:t>_</w:t>
+      </w:r>
+      <w:r>
+        <w:rPr>
+          <w:rFonts w:ascii="Courier New" w:hAnsi="Courier New" w:cs="Times New Roman"/>
+        </w:rPr>
+        <w:t>user</w:t>
+      </w:r>
+      <w:r>
+        <w:rPr>
+          <w:rFonts w:cs="Times New Roman"/>
+        </w:rPr>
+        <w:t xml:space="preserve"> data would be represented as a session</w:t>
+      </w:r>
+      <w:r>
+        <w:rPr>
+          <w:rFonts w:cs="Times New Roman"/>
+        </w:rPr>
+        <w:t xml:space="preserve">. Since there is no session, I am storing the user as a global variable so it can be accessed </w:t>
+      </w:r>
+      <w:r>
+        <w:rPr>
+          <w:rFonts w:cs="Times New Roman"/>
+        </w:rPr>
+        <w:t xml:space="preserve">easily </w:t>
+      </w:r>
+      <w:r>
+        <w:rPr>
+          <w:rFonts w:cs="Times New Roman"/>
+        </w:rPr>
+        <w:t xml:space="preserve">by the </w:t>
+      </w:r>
+      <w:r>
+        <w:rPr>
+          <w:rFonts w:ascii="Courier New" w:hAnsi="Courier New" w:cs="Times New Roman"/>
+        </w:rPr>
+        <w:t>library.py</w:t>
+      </w:r>
+      <w:r>
+        <w:rPr>
+          <w:rFonts w:cs="Times New Roman"/>
+        </w:rPr>
+        <w:t xml:space="preserve"> module.</w:t>
+      </w:r>
+      <w:r>
+        <w:rPr>
+          <w:rFonts w:cs="Times New Roman"/>
+        </w:rPr>
+        <w:t xml:space="preserve"> Now, the login process is complete. If the user had the aforementioned exception was thrown, then the user will have to redo the login process. Otherwise, depending on whether the user is a patron, or a librarian will result in different menus after logging in. This is due to role-based</w:t>
+      </w:r>
+      <w:r>
+        <w:rPr>
+          <w:rFonts w:cs="Times New Roman"/>
+        </w:rPr>
+        <w:t xml:space="preserve"> authentication</w:t>
+      </w:r>
+      <w:r>
+        <w:rPr>
+          <w:rFonts w:cs="Times New Roman"/>
+        </w:rPr>
+        <w:t xml:space="preserve">. </w:t>
+      </w:r>
+    </w:p>
+    <w:p>
+      <w:pPr>
+        <w:pStyle w:val="Heading4"/>
+      </w:pPr>
+      <w:r>
+        <w:t>Role Based Authentication</w:t>
+      </w:r>
+    </w:p>
+    <w:p>
+      <w:pPr>
+        <w:jc w:val="both"/>
+        <w:rPr>
+          <w:rFonts w:cs="Times New Roman"/>
+        </w:rPr>
+      </w:pPr>
+      <w:r>
+        <w:rPr>
+          <w:rFonts w:cs="Times New Roman"/>
+        </w:rPr>
+        <w:t>I designed the user object with the idea that different roles such as patrons and librarians would have different permissions.</w:t>
+      </w:r>
+      <w:r>
+        <w:rPr>
+          <w:rFonts w:cs="Times New Roman"/>
+        </w:rPr>
+        <w:t xml:space="preserve"> Patrons would have permission to checkout and return books, whereas the librarians would have permission to</w:t>
+      </w:r>
+      <w:r>
+        <w:rPr>
+          <w:rFonts w:cs="Times New Roman"/>
+        </w:rPr>
+        <w:t xml:space="preserve"> generate reports as well as</w:t>
+      </w:r>
+      <w:r>
+        <w:rPr>
+          <w:rFonts w:cs="Times New Roman"/>
+        </w:rPr>
+        <w:t xml:space="preserve"> add and remove patrons, librarians, </w:t>
+      </w:r>
+      <w:r>
+        <w:rPr>
+          <w:rFonts w:cs="Times New Roman"/>
+        </w:rPr>
+        <w:t xml:space="preserve">and </w:t>
+      </w:r>
+      <w:r>
+        <w:rPr>
+          <w:rFonts w:cs="Times New Roman"/>
+        </w:rPr>
+        <w:t>books from the library collection.</w:t>
+      </w:r>
+      <w:r>
+        <w:rPr>
+          <w:rFonts w:cs="Times New Roman"/>
+        </w:rPr>
+        <w:t xml:space="preserve"> I will provide more details on this in the dedicated librarian and patron point of view sections.</w:t>
+      </w:r>
+    </w:p>
+    <w:p>
+      <w:pPr>
+        <w:pStyle w:val="Heading3"/>
+      </w:pPr>
+      <w:r>
+        <w:t>Book Details</w:t>
+      </w:r>
+    </w:p>
+    <w:p>
+      <w:r>
+        <w:t>Clicking on the book details button instead of the login button will result in opening a frame in which there will be two methods: viewing the entire catalog and searching for a particular book’s details.</w:t>
+      </w:r>
+      <w:r>
+        <w:t xml:space="preserve"> Neither of these methods require logging in, as it only displays information about the catalog and does not manipulate any of the data. I thought this was a analogous to briefly skimming details in a library in real life.</w:t>
+      </w:r>
+    </w:p>
+    <w:p>
+      <w:pPr>
+        <w:pStyle w:val="Heading4"/>
+        <w:rPr>
+          <w:rFonts w:ascii="Courier New" w:hAnsi="Courier New"/>
+          <w:i/>
+          <w:iCs w:val="0"/>
+        </w:rPr>
+      </w:pPr>
+      <w:r>
+        <w:rPr>
+          <w:rFonts w:ascii="Courier New" w:hAnsi="Courier New"/>
+          <w:i/>
+          <w:iCs w:val="0"/>
+        </w:rPr>
+        <w:lastRenderedPageBreak/>
+        <w:t>l</w:t>
+      </w:r>
+      <w:r>
+        <w:rPr>
+          <w:rFonts w:ascii="Courier New" w:hAnsi="Courier New"/>
+          <w:i/>
+          <w:iCs w:val="0"/>
+        </w:rPr>
+        <w:t>ibrary.Book_Details_Frame.book_details</w:t>
+      </w:r>
+    </w:p>
+    <w:p>
+      <w:r>
+        <w:t xml:space="preserve">The </w:t>
+      </w:r>
+      <w:r>
+        <w:rPr>
+          <w:rFonts w:ascii="Courier New" w:hAnsi="Courier New"/>
+        </w:rPr>
+        <w:t>book_details</w:t>
+      </w:r>
+      <w:r>
+        <w:t xml:space="preserve"> method will take an </w:t>
+      </w:r>
+      <w:r>
+        <w:rPr>
+          <w:rFonts w:ascii="Courier New" w:hAnsi="Courier New"/>
+        </w:rPr>
+        <w:t>isbn_input</w:t>
+      </w:r>
+      <w:r>
+        <w:t xml:space="preserve"> and search the</w:t>
+      </w:r>
+      <w:r>
+        <w:rPr>
+          <w:rFonts w:ascii="Courier New" w:hAnsi="Courier New"/>
+        </w:rPr>
+        <w:t xml:space="preserve"> book_store</w:t>
+      </w:r>
+      <w:r>
+        <w:t xml:space="preserve"> to retrieve the book’s details.</w:t>
+      </w:r>
+      <w:r>
+        <w:t xml:space="preserve"> The details include the title, author, ISBN, quantity that the library owns, and the quantity available.</w:t>
+      </w:r>
+    </w:p>
+    <w:p>
+      <w:pPr>
+        <w:pStyle w:val="Heading4"/>
+        <w:rPr>
+          <w:rFonts w:ascii="Courier New" w:hAnsi="Courier New"/>
+          <w:i/>
+          <w:iCs w:val="0"/>
+        </w:rPr>
+      </w:pPr>
+      <w:r>
+        <w:rPr>
+          <w:rFonts w:ascii="Courier New" w:hAnsi="Courier New"/>
+          <w:i/>
+          <w:iCs w:val="0"/>
+        </w:rPr>
+        <w:t>library.Book_Details_Frame.list_books</w:t>
+      </w:r>
+    </w:p>
+    <w:p>
+      <w:r>
+        <w:t xml:space="preserve">The </w:t>
+      </w:r>
+      <w:r>
+        <w:rPr>
+          <w:rFonts w:ascii="Courier New" w:hAnsi="Courier New"/>
+        </w:rPr>
+        <w:t>list_books</w:t>
+      </w:r>
+      <w:r>
+        <w:t xml:space="preserve"> method goes through the </w:t>
+      </w:r>
+      <w:r>
+        <w:rPr>
+          <w:rFonts w:ascii="Courier New" w:hAnsi="Courier New"/>
+        </w:rPr>
+        <w:t>book_store</w:t>
+      </w:r>
+      <w:r>
+        <w:t xml:space="preserve"> and lists every book’s title, ISBN, author, and the number of copies available for checkout.</w:t>
+      </w:r>
+    </w:p>
+    <w:p>
+      <w:pPr>
+        <w:pStyle w:val="Heading1"/>
+        <w:jc w:val="both"/>
+      </w:pPr>
+      <w:r>
+        <w:t>Patron P</w:t>
+      </w:r>
+      <w:r>
+        <w:t>oint of View</w:t>
       </w:r>
     </w:p>
     <w:p>
@@ -146,30 +875,24 @@
         <w:jc w:val="both"/>
       </w:pPr>
       <w:r>
-        <w:t>Logging In</w:t>
+        <w:t>Checking Books Out</w:t>
       </w:r>
     </w:p>
     <w:p>
       <w:pPr>
         <w:jc w:val="both"/>
-        <w:rPr>
-          <w:rFonts w:cs="Times New Roman"/>
-        </w:rPr>
-      </w:pPr>
-      <w:r>
-        <w:t xml:space="preserve">The login process begins with the user choosing to enter their ID information into the designated textbox, then pressing the login button. This can be viewed in the </w:t>
-      </w:r>
-      <w:r>
-        <w:rPr>
-          <w:rFonts w:ascii="Courier New" w:hAnsi="Courier New" w:cs="Courier New"/>
-        </w:rPr>
-        <w:t>Login_Frame</w:t>
-      </w:r>
-      <w:r>
-        <w:rPr>
-          <w:rFonts w:cs="Times New Roman"/>
-        </w:rPr>
-        <w:t xml:space="preserve"> under the </w:t>
+      </w:pPr>
+      <w:r>
+        <w:t>The first function I want to discuss is the way patrons can check out books. Through the GUI tool, they can enter the ISBN of the book they are interested in checking out</w:t>
+      </w:r>
+      <w:r>
+        <w:t xml:space="preserve"> into the designated text box, then click on the button to activate the checkout process. The GUI</w:t>
+      </w:r>
+      <w:r>
+        <w:t xml:space="preserve"> code</w:t>
+      </w:r>
+      <w:r>
+        <w:t xml:space="preserve"> can be seen in the </w:t>
       </w:r>
       <w:r>
         <w:rPr>
@@ -178,244 +901,205 @@
         <w:t>library.py</w:t>
       </w:r>
       <w:r>
-        <w:rPr>
-          <w:rFonts w:cs="Times New Roman"/>
-        </w:rPr>
+        <w:t xml:space="preserve"> module under the </w:t>
+      </w:r>
+      <w:r>
+        <w:rPr>
+          <w:rFonts w:ascii="Courier New" w:hAnsi="Courier New" w:cs="Courier New"/>
+        </w:rPr>
+        <w:t xml:space="preserve">Checkout_Frame </w:t>
+      </w:r>
+      <w:r>
+        <w:t>class.</w:t>
+      </w:r>
+      <w:r>
+        <w:t xml:space="preserve"> The process itself is processed in the </w:t>
+      </w:r>
+      <w:r>
+        <w:rPr>
+          <w:rFonts w:ascii="Courier New" w:hAnsi="Courier New"/>
+        </w:rPr>
+        <w:t>kiosk.py</w:t>
+      </w:r>
+      <w:r>
         <w:t xml:space="preserve"> module.</w:t>
       </w:r>
     </w:p>
     <w:p>
       <w:pPr>
         <w:pStyle w:val="Heading3"/>
+        <w:rPr>
+          <w:rFonts w:ascii="Courier New" w:hAnsi="Courier New"/>
+        </w:rPr>
+      </w:pPr>
+      <w:r>
+        <w:rPr>
+          <w:rFonts w:ascii="Courier New" w:hAnsi="Courier New"/>
+        </w:rPr>
+        <w:t>kiosk.Kiosk.checkout_item</w:t>
+      </w:r>
+    </w:p>
+    <w:p>
+      <w:r>
+        <w:t xml:space="preserve">The </w:t>
+      </w:r>
+      <w:r>
+        <w:rPr>
+          <w:rFonts w:ascii="Courier New" w:hAnsi="Courier New"/>
+        </w:rPr>
+        <w:t>checkout_item</w:t>
+      </w:r>
+      <w:r>
+        <w:t xml:space="preserve"> method checks if the user is indeed a patron, as the patron is the one who has permission to checkout books. This is done by the </w:t>
+      </w:r>
+      <w:r>
+        <w:rPr>
+          <w:rFonts w:ascii="Courier New" w:hAnsi="Courier New"/>
+        </w:rPr>
+        <w:t>check_permissions</w:t>
+      </w:r>
+      <w:r>
+        <w:t xml:space="preserve"> method in the same class. A lack of permission will throw an exception. If permission is granted, then a new transaction receipt will be generated. The receipt will contain the patron’s ID, book’s ISBN, as well as the date and time of checkout.</w:t>
+      </w:r>
+      <w:r>
+        <w:t xml:space="preserve"> There will also be a custom transaction class which will additionally store the return date, due date, and fines. The standard fine I have set up is $1 per week late after the due date, which is 3 weeks after checkout date.</w:t>
+      </w:r>
+    </w:p>
+    <w:p>
+      <w:pPr>
         <w:jc w:val="both"/>
-        <w:rPr>
-          <w:rFonts w:ascii="Courier New" w:hAnsi="Courier New" w:cs="Courier New"/>
-        </w:rPr>
-      </w:pPr>
-      <w:r>
-        <w:rPr>
-          <w:rFonts w:ascii="Courier New" w:hAnsi="Courier New" w:cs="Courier New"/>
-        </w:rPr>
-        <w:t>library.py</w:t>
-      </w:r>
-      <w:r>
-        <w:t xml:space="preserve"> &amp; </w:t>
-      </w:r>
-      <w:r>
-        <w:rPr>
-          <w:rFonts w:ascii="Courier New" w:hAnsi="Courier New" w:cs="Courier New"/>
-        </w:rPr>
-        <w:t>Login_Frame</w:t>
-      </w:r>
-    </w:p>
-    <w:p>
-      <w:pPr>
-        <w:jc w:val="both"/>
-        <w:rPr>
-          <w:rFonts w:cs="Times New Roman"/>
-        </w:rPr>
-      </w:pPr>
-      <w:r>
-        <w:rPr>
-          <w:rFonts w:cs="Times New Roman"/>
-        </w:rPr>
-        <w:t xml:space="preserve">Pressing the login button will result in the </w:t>
-      </w:r>
-      <w:r>
-        <w:rPr>
-          <w:rFonts w:ascii="Courier New" w:hAnsi="Courier New" w:cs="Courier New"/>
-        </w:rPr>
-        <w:t xml:space="preserve">user_id </w:t>
-      </w:r>
-      <w:r>
-        <w:rPr>
-          <w:rFonts w:cs="Times New Roman"/>
-        </w:rPr>
-        <w:t xml:space="preserve">being sent into the </w:t>
-      </w:r>
-      <w:r>
-        <w:rPr>
-          <w:rFonts w:ascii="Courier New" w:hAnsi="Courier New" w:cs="Courier New"/>
-        </w:rPr>
-        <w:t xml:space="preserve">kiosk.py </w:t>
-      </w:r>
-      <w:r>
-        <w:rPr>
-          <w:rFonts w:cs="Times New Roman"/>
-        </w:rPr>
-        <w:t xml:space="preserve">module, which handles the internal affairs of the library’s processes. Specifically, the </w:t>
-      </w:r>
-      <w:r>
-        <w:rPr>
-          <w:rFonts w:ascii="Courier New" w:hAnsi="Courier New" w:cs="Courier New"/>
-        </w:rPr>
-        <w:t xml:space="preserve">user_id </w:t>
-      </w:r>
-      <w:r>
-        <w:rPr>
-          <w:rFonts w:cs="Times New Roman"/>
-        </w:rPr>
-        <w:t xml:space="preserve">is sent to the </w:t>
-      </w:r>
-      <w:r>
-        <w:rPr>
-          <w:rFonts w:ascii="Courier New" w:hAnsi="Courier New" w:cs="Courier New"/>
-        </w:rPr>
-        <w:t>login</w:t>
-      </w:r>
-      <w:r>
-        <w:rPr>
-          <w:rFonts w:ascii="Courier New" w:hAnsi="Courier New" w:cs="Courier New"/>
-        </w:rPr>
-        <w:t xml:space="preserve"> </w:t>
-      </w:r>
-      <w:r>
-        <w:rPr>
-          <w:rFonts w:cs="Times New Roman"/>
-        </w:rPr>
-        <w:t xml:space="preserve">method which lies in the </w:t>
-      </w:r>
-      <w:r>
-        <w:rPr>
-          <w:rFonts w:ascii="Courier New" w:hAnsi="Courier New" w:cs="Courier New"/>
-        </w:rPr>
-        <w:t>Kios</w:t>
-      </w:r>
-      <w:r>
-        <w:rPr>
-          <w:rFonts w:ascii="Courier New" w:hAnsi="Courier New" w:cs="Courier New"/>
-        </w:rPr>
-        <w:t xml:space="preserve">k </w:t>
-      </w:r>
-      <w:r>
-        <w:rPr>
-          <w:rFonts w:cs="Times New Roman"/>
-        </w:rPr>
-        <w:t>class.</w:t>
-      </w:r>
-    </w:p>
-    <w:p>
-      <w:pPr>
-        <w:pStyle w:val="Heading3"/>
-        <w:jc w:val="both"/>
-        <w:rPr>
-          <w:rFonts w:ascii="Courier New" w:hAnsi="Courier New" w:cs="Courier New"/>
-        </w:rPr>
-      </w:pPr>
-      <w:r>
-        <w:rPr>
-          <w:rFonts w:ascii="Courier New" w:hAnsi="Courier New" w:cs="Courier New"/>
-        </w:rPr>
-        <w:t>kiosk.py</w:t>
-      </w:r>
-      <w:r>
-        <w:t xml:space="preserve"> &amp; </w:t>
-      </w:r>
-      <w:r>
-        <w:rPr>
-          <w:rFonts w:ascii="Courier New" w:hAnsi="Courier New" w:cs="Courier New"/>
-        </w:rPr>
-        <w:t>login</w:t>
-      </w:r>
-    </w:p>
-    <w:p>
-      <w:pPr>
-        <w:jc w:val="both"/>
-      </w:pPr>
-      <w:r>
-        <w:t xml:space="preserve">The </w:t>
-      </w:r>
-      <w:r>
-        <w:rPr>
-          <w:rFonts w:ascii="Courier New" w:hAnsi="Courier New" w:cs="Courier New"/>
-        </w:rPr>
-        <w:t xml:space="preserve">checkout_item </w:t>
-      </w:r>
-      <w:r>
-        <w:t xml:space="preserve">method takes two parameters as inputs, the </w:t>
-      </w:r>
-      <w:r>
-        <w:rPr>
-          <w:rFonts w:ascii="Courier New" w:hAnsi="Courier New" w:cs="Courier New"/>
-        </w:rPr>
-        <w:t>kiosk</w:t>
-      </w:r>
-      <w:r>
-        <w:t xml:space="preserve"> object</w:t>
-      </w:r>
-      <w:r>
-        <w:t xml:space="preserve"> and</w:t>
-      </w:r>
-      <w:r>
-        <w:t xml:space="preserve"> the</w:t>
-      </w:r>
-      <w:r>
-        <w:rPr>
-          <w:rFonts w:ascii="Courier New" w:hAnsi="Courier New" w:cs="Courier New"/>
-        </w:rPr>
-        <w:t xml:space="preserve"> user_id</w:t>
-      </w:r>
-      <w:r>
-        <w:t>.</w:t>
-      </w:r>
-      <w:r>
-        <w:t xml:space="preserve"> </w:t>
-      </w:r>
-      <w:r>
-        <w:t xml:space="preserve">The function will then check and see if there indeed exists </w:t>
-      </w:r>
-    </w:p>
+      </w:pPr>
+    </w:p>
+    <w:p>
+      <w:pPr>
+        <w:pStyle w:val="Heading2"/>
+      </w:pPr>
+      <w:r>
+        <w:t>Returning Books</w:t>
+      </w:r>
+    </w:p>
+    <w:p/>
     <w:p>
       <w:pPr>
         <w:pStyle w:val="Heading1"/>
-        <w:jc w:val="both"/>
+      </w:pPr>
+      <w:r>
+        <w:t xml:space="preserve">Librarian </w:t>
+      </w:r>
+      <w:r>
+        <w:t>Point of View</w:t>
+      </w:r>
+    </w:p>
+    <w:p>
+      <w:pPr>
+        <w:pStyle w:val="Heading2"/>
+      </w:pPr>
+      <w:r>
+        <w:t>Creating New Patron Accounts</w:t>
+      </w:r>
+    </w:p>
+    <w:p/>
+    <w:p>
+      <w:pPr>
+        <w:pStyle w:val="Heading2"/>
       </w:pPr>
       <w:r>
         <w:lastRenderedPageBreak/>
-        <w:t>Patron POV</w:t>
-      </w:r>
-    </w:p>
+        <w:t>Deleting Patron Accounts</w:t>
+      </w:r>
+    </w:p>
+    <w:p/>
     <w:p>
       <w:pPr>
         <w:pStyle w:val="Heading2"/>
-        <w:jc w:val="both"/>
-      </w:pPr>
-      <w:r>
-        <w:t>Checking Books Out</w:t>
-      </w:r>
-    </w:p>
-    <w:p>
-      <w:pPr>
-        <w:jc w:val="both"/>
-      </w:pPr>
-      <w:r>
-        <w:t>The first function I want to discuss is the way patrons can check out books. Through the GUI tool, they can enter the ISBN of the book they are interested in checking out</w:t>
-      </w:r>
-      <w:r>
-        <w:t xml:space="preserve"> into the designated text box, then click on the button to activate the checkout process. The GUI process can be seen in the </w:t>
-      </w:r>
-      <w:r>
-        <w:rPr>
-          <w:rFonts w:ascii="Courier New" w:hAnsi="Courier New" w:cs="Courier New"/>
-        </w:rPr>
-        <w:t>library.py</w:t>
-      </w:r>
-      <w:r>
-        <w:t xml:space="preserve"> module under the </w:t>
-      </w:r>
-      <w:r>
-        <w:rPr>
-          <w:rFonts w:ascii="Courier New" w:hAnsi="Courier New" w:cs="Courier New"/>
-        </w:rPr>
-        <w:t xml:space="preserve">Checkout_Frame </w:t>
-      </w:r>
-      <w:r>
-        <w:t>class. This frame is built from tkinter</w:t>
-      </w:r>
-      <w:r>
-        <w:t>.</w:t>
-      </w:r>
-    </w:p>
+      </w:pPr>
+      <w:r>
+        <w:t>Creating New Librarian Accounts</w:t>
+      </w:r>
+    </w:p>
+    <w:p/>
+    <w:p>
+      <w:pPr>
+        <w:pStyle w:val="Heading2"/>
+      </w:pPr>
+      <w:r>
+        <w:t>Deleting Librarian Accounts</w:t>
+      </w:r>
+    </w:p>
+    <w:p/>
+    <w:p>
+      <w:pPr>
+        <w:pStyle w:val="Heading2"/>
+      </w:pPr>
+      <w:r>
+        <w:t>Adding New Books to the Library</w:t>
+      </w:r>
+    </w:p>
+    <w:p/>
+    <w:p>
+      <w:pPr>
+        <w:pStyle w:val="Heading2"/>
+      </w:pPr>
+      <w:r>
+        <w:t>Removing Books from the Library</w:t>
+      </w:r>
+    </w:p>
+    <w:p/>
+    <w:p>
+      <w:pPr>
+        <w:pStyle w:val="Heading2"/>
+      </w:pPr>
+      <w:r>
+        <w:t>Generating Reports</w:t>
+      </w:r>
+    </w:p>
+    <w:p/>
+    <w:p>
+      <w:pPr>
+        <w:pStyle w:val="Heading1"/>
+      </w:pPr>
+      <w:r>
+        <w:t>Findings</w:t>
+      </w:r>
+    </w:p>
+    <w:p/>
+    <w:p>
+      <w:pPr>
+        <w:pStyle w:val="Heading2"/>
+      </w:pPr>
+      <w:r>
+        <w:t>Challenges During Implementation</w:t>
+      </w:r>
+    </w:p>
+    <w:p/>
+    <w:p>
+      <w:pPr>
+        <w:pStyle w:val="Heading2"/>
+      </w:pPr>
+      <w:r>
+        <w:t>Limitations of Project</w:t>
+      </w:r>
+    </w:p>
+    <w:p>
+      <w:r>
+        <w:t>One limitation is the adjustment of fines and due dates. Renewal processes were not programmed. Also, the limit of the fines for a book generally approach</w:t>
+      </w:r>
+      <w:r>
+        <w:t>es</w:t>
+      </w:r>
+      <w:r>
+        <w:t xml:space="preserve"> the cost of purchase which I did not program either.</w:t>
+      </w:r>
+    </w:p>
+    <w:p>
+      <w:pPr>
+        <w:pStyle w:val="Heading2"/>
+      </w:pPr>
+      <w:r>
+        <w:t>Areas for Improvement</w:t>
+      </w:r>
+    </w:p>
+    <w:p/>
     <w:sectPr>
       <w:pgSz w:w="12240" w:h="15840"/>
       <w:pgMar w:top="1440" w:right="1440" w:bottom="1440" w:left="1440" w:header="720" w:footer="720" w:gutter="0"/>
@@ -901,11 +1585,11 @@
     <w:basedOn w:val="Normal"/>
     <w:next w:val="Normal"/>
     <w:link w:val="Heading4Char"/>
+    <w:autoRedefine/>
     <w:uiPriority w:val="9"/>
-    <w:semiHidden/>
     <w:unhideWhenUsed/>
     <w:qFormat/>
-    <w:rsid w:val="00C43E23"/>
+    <w:rsid w:val="00810804"/>
     <w:pPr>
       <w:keepNext/>
       <w:keepLines/>
@@ -914,7 +1598,6 @@
     </w:pPr>
     <w:rPr>
       <w:rFonts w:eastAsiaTheme="majorEastAsia" w:cstheme="majorBidi"/>
-      <w:i/>
       <w:iCs/>
       <w:color w:val="0F4761" w:themeColor="accent1" w:themeShade="BF"/>
     </w:rPr>
@@ -1099,11 +1782,9 @@
     <w:basedOn w:val="DefaultParagraphFont"/>
     <w:link w:val="Heading4"/>
     <w:uiPriority w:val="9"/>
-    <w:semiHidden/>
-    <w:rsid w:val="00C43E23"/>
-    <w:rPr>
-      <w:rFonts w:eastAsiaTheme="majorEastAsia" w:cstheme="majorBidi"/>
-      <w:i/>
+    <w:rsid w:val="00810804"/>
+    <w:rPr>
+      <w:rFonts w:ascii="Times New Roman" w:eastAsiaTheme="majorEastAsia" w:hAnsi="Times New Roman" w:cstheme="majorBidi"/>
       <w:iCs/>
       <w:color w:val="0F4761" w:themeColor="accent1" w:themeShade="BF"/>
     </w:rPr>

</xml_diff>